<commit_message>
Add final denorm table benchmarking result
</commit_message>
<xml_diff>
--- a/CS4224D final report.docx
+++ b/CS4224D final report.docx
@@ -167,7 +167,7 @@
                     <v:stroke joinstyle="miter"/>
                     <v:path gradientshapeok="t" o:connecttype="rect"/>
                   </v:shapetype>
-                  <v:shape id="Text Box 15" o:spid="_x0000_s1026" type="#_x0000_t202" style="position:absolute;margin-left:0;margin-top:1.9pt;width:468pt;height:53.85pt;z-index:251661312;visibility:visible;mso-wrap-style:square;mso-width-percent:765;mso-height-percent:0;mso-wrap-distance-left:9pt;mso-wrap-distance-top:0;mso-wrap-distance-right:9pt;mso-wrap-distance-bottom:0;mso-position-horizontal:left;mso-position-horizontal-relative:margin;mso-position-vertical:absolute;mso-position-vertical-relative:margin;mso-width-percent:765;mso-height-percent:0;mso-width-relative:page;mso-height-relative:margin;v-text-anchor:top" o:gfxdata="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" filled="f" stroked="f" strokeweight=".5pt">
+                  <v:shape id="Text Box 15" o:spid="_x0000_s1026" type="#_x0000_t202" style="position:absolute;margin-left:0;margin-top:1.9pt;width:468pt;height:53.85pt;z-index:251661312;visibility:visible;mso-wrap-style:square;mso-width-percent:765;mso-height-percent:0;mso-wrap-distance-left:9pt;mso-wrap-distance-top:0;mso-wrap-distance-right:9pt;mso-wrap-distance-bottom:0;mso-position-horizontal:left;mso-position-horizontal-relative:margin;mso-position-vertical:absolute;mso-position-vertical-relative:margin;mso-width-percent:765;mso-height-percent:0;mso-width-relative:page;mso-height-relative:margin;v-text-anchor:top" o:gfxdata="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" filled="f" stroked="f" strokeweight=".5pt">
                     <v:textbox>
                       <w:txbxContent>
                         <w:sdt>
@@ -6472,6 +6472,12 @@
                 <w:rFonts w:ascii="Georgia" w:eastAsia="Georgia" w:hAnsi="Georgia" w:cs="Georgia"/>
               </w:rPr>
             </w:pPr>
+            <w:r>
+              <w:rPr>
+                <w:rFonts w:ascii="Georgia" w:eastAsia="Georgia" w:hAnsi="Georgia" w:cs="Georgia"/>
+              </w:rPr>
+              <w:t>6.40</w:t>
+            </w:r>
           </w:p>
         </w:tc>
         <w:tc>
@@ -6485,6 +6491,12 @@
                 <w:rFonts w:ascii="Georgia" w:eastAsia="Georgia" w:hAnsi="Georgia" w:cs="Georgia"/>
               </w:rPr>
             </w:pPr>
+            <w:r>
+              <w:rPr>
+                <w:rFonts w:ascii="Georgia" w:eastAsia="Georgia" w:hAnsi="Georgia" w:cs="Georgia"/>
+              </w:rPr>
+              <w:t>24.43</w:t>
+            </w:r>
           </w:p>
         </w:tc>
         <w:tc>
@@ -6498,6 +6510,12 @@
                 <w:rFonts w:ascii="Georgia" w:eastAsia="Georgia" w:hAnsi="Georgia" w:cs="Georgia"/>
               </w:rPr>
             </w:pPr>
+            <w:r>
+              <w:rPr>
+                <w:rFonts w:ascii="Georgia" w:eastAsia="Georgia" w:hAnsi="Georgia" w:cs="Georgia"/>
+              </w:rPr>
+              <w:t>11.03</w:t>
+            </w:r>
           </w:p>
         </w:tc>
       </w:tr>
@@ -7469,7 +7487,10 @@
         </w:numPr>
         <w:spacing w:line="360" w:lineRule="auto"/>
         <w:rPr>
-          <w:rFonts w:ascii="Georgia" w:eastAsia="Georgia" w:hAnsi="Georgia" w:cs="Georgia"/>
+          <w:rStyle w:val="Hyperlink"/>
+          <w:rFonts w:ascii="Georgia" w:eastAsia="Georgia" w:hAnsi="Georgia" w:cs="Georgia"/>
+          <w:color w:val="auto"/>
+          <w:u w:val="none"/>
         </w:rPr>
       </w:pPr>
       <w:hyperlink r:id="rId25" w:history="1">
@@ -7479,6 +7500,28 @@
             <w:rFonts w:ascii="Georgia" w:hAnsi="Georgia"/>
           </w:rPr>
           <w:t>https://cassandra.apache.org/doc/stable/cassandra/cql/indexes.html</w:t>
+        </w:r>
+      </w:hyperlink>
+    </w:p>
+    <w:p>
+      <w:pPr>
+        <w:pStyle w:val="ListParagraph"/>
+        <w:numPr>
+          <w:ilvl w:val="0"/>
+          <w:numId w:val="11"/>
+        </w:numPr>
+        <w:spacing w:line="360" w:lineRule="auto"/>
+        <w:rPr>
+          <w:rFonts w:ascii="Georgia" w:eastAsia="Georgia" w:hAnsi="Georgia" w:cs="Georgia"/>
+        </w:rPr>
+      </w:pPr>
+      <w:hyperlink r:id="rId26" w:history="1">
+        <w:r>
+          <w:rPr>
+            <w:rStyle w:val="Hyperlink"/>
+            <w:rFonts w:ascii="Georgia" w:eastAsia="Georgia" w:hAnsi="Georgia" w:cs="Georgia"/>
+          </w:rPr>
+          <w:t>https://docs.datastax.com/en/cql-oss/3.3/cql/cql_using/bestPracticesMV.html</w:t>
         </w:r>
       </w:hyperlink>
     </w:p>

</xml_diff>